<commit_message>
Some minor changes in component selection report, hardware design report and BOM has been constructed, Altium project has been added.
</commit_message>
<xml_diff>
--- a/Report/Component Selection and Controller.docx
+++ b/Report/Component Selection and Controller.docx
@@ -771,6 +771,14 @@
         </w:rPr>
         <w:t>as 5Kohm.</w:t>
       </w:r>
+      <w:r>
+        <w:rPr>
+          <w:rFonts w:eastAsiaTheme="minorEastAsia"/>
+          <w:sz w:val="24"/>
+          <w:szCs w:val="24"/>
+        </w:rPr>
+        <w:t xml:space="preserve"> However, when we look detailed simulation, we will see that with 47Kohm and 5Kohm resistors we obtain better output voltage. This may be a consequence of the inner reference voltage or the diode forward voltage drop. So, we will use 47Kohm and 5Kohm feedback resistors.</w:t>
+      </w:r>
     </w:p>
     <w:p>
       <w:pPr>
@@ -1049,15 +1057,8 @@
           <w:sz w:val="24"/>
           <w:szCs w:val="24"/>
         </w:rPr>
-        <w:t xml:space="preserve">When we look the detailed simulation part, the duty cycle changes between 0.1 and 0.2, and the primary to secondary turns ratio is detected as 26:6 in magnetic design </w:t>
-      </w:r>
-      <w:r>
-        <w:rPr>
-          <w:sz w:val="24"/>
-          <w:szCs w:val="24"/>
-        </w:rPr>
         <w:lastRenderedPageBreak/>
-        <w:t>part, so we find the maximum value of sense resistor as 17.5mohm, however to stay in safe zone we will select a 10mohm sense resistor.</w:t>
+        <w:t>When we look the detailed simulation part, the duty cycle changes between 0.1 and 0.2, and the primary to secondary turns ratio is detected as 26:6 in magnetic design part, so we find the maximum value of sense resistor as 17.5mohm, however to stay in safe zone we will select a 10mohm sense resistor.</w:t>
       </w:r>
     </w:p>
     <w:p>
@@ -1080,6 +1081,8 @@
         <w:r>
           <w:rPr>
             <w:rStyle w:val="Hyperlink"/>
+            <w:sz w:val="24"/>
+            <w:szCs w:val="24"/>
           </w:rPr>
           <w:t>https://www.digikey.com/en/products/detail/bourns-inc/CFG0612-FX-R010ELF/9924211</w:t>
         </w:r>
@@ -1437,25 +1440,93 @@
           <w:sz w:val="24"/>
           <w:szCs w:val="24"/>
         </w:rPr>
-        <w:t>As we will see in our detailed simulation part, our MOSFET sees 450V and 6A maximum, so we are needed to select a MOSFET for that criteria. In this manner we have selected an N-Channel MOSFET with 500V and 6.5A ratings, which is ON Semiconductor FDD8N50NZTM.</w:t>
+        <w:t>As we will see in our detailed simulation part, our MOSFET sees 450V and 6A maximum, so we are needed to select a MOSFET for that criteria. In this manner we have selected an N-Channel MOSFET with 5</w:t>
+      </w:r>
+      <w:r>
+        <w:rPr>
+          <w:sz w:val="24"/>
+          <w:szCs w:val="24"/>
+        </w:rPr>
+        <w:t>5</w:t>
+      </w:r>
+      <w:r>
+        <w:rPr>
+          <w:sz w:val="24"/>
+          <w:szCs w:val="24"/>
+        </w:rPr>
+        <w:t xml:space="preserve">0V and </w:t>
+      </w:r>
+      <w:r>
+        <w:rPr>
+          <w:sz w:val="24"/>
+          <w:szCs w:val="24"/>
+        </w:rPr>
+        <w:t>7</w:t>
+      </w:r>
+      <w:r>
+        <w:rPr>
+          <w:sz w:val="24"/>
+          <w:szCs w:val="24"/>
+        </w:rPr>
+        <w:t>.</w:t>
+      </w:r>
+      <w:r>
+        <w:rPr>
+          <w:sz w:val="24"/>
+          <w:szCs w:val="24"/>
+        </w:rPr>
+        <w:t>6</w:t>
+      </w:r>
+      <w:r>
+        <w:rPr>
+          <w:sz w:val="24"/>
+          <w:szCs w:val="24"/>
+        </w:rPr>
+        <w:t xml:space="preserve">A ratings, </w:t>
+      </w:r>
+      <w:r>
+        <w:rPr>
+          <w:sz w:val="24"/>
+          <w:szCs w:val="24"/>
+        </w:rPr>
+        <w:t xml:space="preserve">because as the case temperature increases, the maximum drain current decreases. The MOSFET is Infineon Technologies </w:t>
+      </w:r>
+      <w:r>
+        <w:rPr>
+          <w:sz w:val="24"/>
+          <w:szCs w:val="24"/>
+        </w:rPr>
+        <w:t>IPD50R500CEAUMA1</w:t>
+      </w:r>
+      <w:r>
+        <w:rPr>
+          <w:sz w:val="24"/>
+          <w:szCs w:val="24"/>
+        </w:rPr>
+        <w:t>.</w:t>
       </w:r>
     </w:p>
     <w:p>
       <w:pPr>
         <w:ind w:left="708"/>
-        <w:rPr>
-          <w:sz w:val="24"/>
-          <w:szCs w:val="24"/>
-        </w:rPr>
-      </w:pPr>
-      <w:r>
-        <w:rPr>
-          <w:b/>
-          <w:bCs/>
-          <w:sz w:val="24"/>
-          <w:szCs w:val="24"/>
-        </w:rPr>
-        <w:t xml:space="preserve">Link: </w:t>
+      </w:pPr>
+      <w:r>
+        <w:rPr>
+          <w:b/>
+          <w:bCs/>
+          <w:sz w:val="24"/>
+          <w:szCs w:val="24"/>
+        </w:rPr>
+        <w:t>Link:</w:t>
+      </w:r>
+      <w:r>
+        <w:rPr>
+          <w:b/>
+          <w:bCs/>
+          <w:sz w:val="24"/>
+          <w:szCs w:val="24"/>
+        </w:rPr>
+        <w:t xml:space="preserve"> </w:t>
       </w:r>
       <w:hyperlink r:id="rId7" w:history="1">
         <w:r>
@@ -1464,9 +1535,30 @@
             <w:sz w:val="24"/>
             <w:szCs w:val="24"/>
           </w:rPr>
-          <w:t>https://www.digikey.com/en/products/detail/on-semiconductor/FDD8N50NZTM/2509585</w:t>
+          <w:t>https://www.digikey.com/en/products/detail/infineon-technologies/IPD50R500CEAU</w:t>
+        </w:r>
+        <w:r>
+          <w:rPr>
+            <w:rStyle w:val="Hyperlink"/>
+            <w:sz w:val="24"/>
+            <w:szCs w:val="24"/>
+          </w:rPr>
+          <w:t>M</w:t>
+        </w:r>
+        <w:r>
+          <w:rPr>
+            <w:rStyle w:val="Hyperlink"/>
+            <w:sz w:val="24"/>
+            <w:szCs w:val="24"/>
+          </w:rPr>
+          <w:t>A1/6599409</w:t>
         </w:r>
       </w:hyperlink>
+    </w:p>
+    <w:p>
+      <w:pPr>
+        <w:ind w:left="708"/>
+      </w:pPr>
     </w:p>
     <w:p>
       <w:pPr>
@@ -1538,7 +1630,23 @@
             <w:sz w:val="24"/>
             <w:szCs w:val="24"/>
           </w:rPr>
-          <w:t>https://www.digikey.com/en/products/detail/stmicroelectronics/STPS30170DJF-TR/2209783</w:t>
+          <w:t>https://www.d</w:t>
+        </w:r>
+        <w:r>
+          <w:rPr>
+            <w:rStyle w:val="Hyperlink"/>
+            <w:sz w:val="24"/>
+            <w:szCs w:val="24"/>
+          </w:rPr>
+          <w:t>i</w:t>
+        </w:r>
+        <w:r>
+          <w:rPr>
+            <w:rStyle w:val="Hyperlink"/>
+            <w:sz w:val="24"/>
+            <w:szCs w:val="24"/>
+          </w:rPr>
+          <w:t>gikey.com/en/products/detail/stmicroelectronics/STPS30170DJF-TR/2209783</w:t>
         </w:r>
       </w:hyperlink>
     </w:p>
@@ -1586,16 +1694,40 @@
           <w:sz w:val="24"/>
           <w:szCs w:val="24"/>
         </w:rPr>
-        <w:t xml:space="preserve"> This diode sees the same reverse voltage with output diode, however the current does not exceed 100mA, so we have selected 150V, 1A Diotec Semiconductor SK115. The main functionality of this diode is, it is a Schottky diode, so there is not a reverse recovery instance.</w:t>
+        <w:t xml:space="preserve"> This diode sees the same reverse voltage with output diode, however the current does not exceed 100mA, so we have selected 150V, 1A </w:t>
+      </w:r>
+      <w:r>
+        <w:rPr>
+          <w:sz w:val="24"/>
+          <w:szCs w:val="24"/>
+        </w:rPr>
+        <w:t>STMicroelectronics</w:t>
+      </w:r>
+      <w:r>
+        <w:rPr>
+          <w:sz w:val="24"/>
+          <w:szCs w:val="24"/>
+        </w:rPr>
+        <w:t xml:space="preserve"> </w:t>
+      </w:r>
+      <w:r>
+        <w:rPr>
+          <w:sz w:val="24"/>
+          <w:szCs w:val="24"/>
+        </w:rPr>
+        <w:t>STPS1150A</w:t>
+      </w:r>
+      <w:r>
+        <w:rPr>
+          <w:sz w:val="24"/>
+          <w:szCs w:val="24"/>
+        </w:rPr>
+        <w:t>. The main functionality of this diode is, it is a Schottky diode, so there is not a reverse recovery instance.</w:t>
       </w:r>
     </w:p>
     <w:p>
       <w:pPr>
         <w:pStyle w:val="ListParagraph"/>
-        <w:rPr>
-          <w:sz w:val="24"/>
-          <w:szCs w:val="24"/>
-        </w:rPr>
       </w:pPr>
       <w:r>
         <w:rPr>
@@ -1613,9 +1745,18 @@
             <w:sz w:val="24"/>
             <w:szCs w:val="24"/>
           </w:rPr>
-          <w:t>https://www.digikey.com/en/products/detail/diotec-semiconductor/SK115/13155297</w:t>
+          <w:t>https://www.digikey.com/en/products/detail/stmicroelectronics/STPS1150A/1039597</w:t>
         </w:r>
       </w:hyperlink>
+    </w:p>
+    <w:p>
+      <w:pPr>
+        <w:pStyle w:val="ListParagraph"/>
+        <w:rPr>
+          <w:sz w:val="24"/>
+          <w:szCs w:val="24"/>
+        </w:rPr>
+      </w:pPr>
     </w:p>
     <w:p>
       <w:pPr>
@@ -1639,6 +1780,7 @@
           <w:sz w:val="24"/>
           <w:szCs w:val="24"/>
         </w:rPr>
+        <w:lastRenderedPageBreak/>
         <w:t xml:space="preserve">Output Capacitor Selection: </w:t>
       </w:r>
       <w:r>
@@ -1687,7 +1829,6 @@
           <w:sz w:val="24"/>
           <w:szCs w:val="24"/>
         </w:rPr>
-        <w:lastRenderedPageBreak/>
         <w:t xml:space="preserve">Link: </w:t>
       </w:r>
       <w:hyperlink r:id="rId10" w:history="1">
@@ -1759,7 +1900,49 @@
           <w:sz w:val="24"/>
           <w:szCs w:val="24"/>
         </w:rPr>
-        <w:t xml:space="preserve"> maximum, and each of the zener seed 90V, moreover both zener diodes are same and has a resistance of 60ohm. So we have selected a 450V, fast recovery, ON Semiconductor ES1H diode and 100V, 2W, 60ohm Diotec Semiconductor Z2SMB100 zener diode. While selecting these components, we are tried to stay similar with demo-board.</w:t>
+        <w:t xml:space="preserve"> maximum, and each of the zener seed 90V, moreover both zener diodes are same and has a resistance of 60ohm. So we have selected a 450V, fast recovery, ON Semiconductor ES1H diode and 100V, </w:t>
+      </w:r>
+      <w:r>
+        <w:rPr>
+          <w:sz w:val="24"/>
+          <w:szCs w:val="24"/>
+        </w:rPr>
+        <w:t>1</w:t>
+      </w:r>
+      <w:r>
+        <w:rPr>
+          <w:sz w:val="24"/>
+          <w:szCs w:val="24"/>
+        </w:rPr>
+        <w:t xml:space="preserve">W, </w:t>
+      </w:r>
+      <w:r>
+        <w:rPr>
+          <w:sz w:val="24"/>
+          <w:szCs w:val="24"/>
+        </w:rPr>
+        <w:t xml:space="preserve">Vishay </w:t>
+      </w:r>
+      <w:r>
+        <w:rPr>
+          <w:sz w:val="24"/>
+          <w:szCs w:val="24"/>
+        </w:rPr>
+        <w:t>SML4764A-E3/61</w:t>
+      </w:r>
+      <w:r>
+        <w:rPr>
+          <w:sz w:val="24"/>
+          <w:szCs w:val="24"/>
+        </w:rPr>
+        <w:t xml:space="preserve"> </w:t>
+      </w:r>
+      <w:r>
+        <w:rPr>
+          <w:sz w:val="24"/>
+          <w:szCs w:val="24"/>
+        </w:rPr>
+        <w:t>zener diode. While selecting these components, we are tried to stay similar with demo-board.</w:t>
       </w:r>
     </w:p>
     <w:p>
@@ -1793,17 +1976,29 @@
             <w:sz w:val="24"/>
             <w:szCs w:val="24"/>
           </w:rPr>
-          <w:t>https://www.digikey.com/en/products/detail/on-semiconductor/ES1H/1642578</w:t>
+          <w:t>https://www.digikey.com/en/products/detail/on-semiconductor/ES1H/164</w:t>
+        </w:r>
+        <w:r>
+          <w:rPr>
+            <w:rStyle w:val="Hyperlink"/>
+            <w:sz w:val="24"/>
+            <w:szCs w:val="24"/>
+          </w:rPr>
+          <w:t>2</w:t>
+        </w:r>
+        <w:r>
+          <w:rPr>
+            <w:rStyle w:val="Hyperlink"/>
+            <w:sz w:val="24"/>
+            <w:szCs w:val="24"/>
+          </w:rPr>
+          <w:t>578</w:t>
         </w:r>
       </w:hyperlink>
     </w:p>
     <w:p>
       <w:pPr>
         <w:pStyle w:val="ListParagraph"/>
-        <w:rPr>
-          <w:sz w:val="24"/>
-          <w:szCs w:val="24"/>
-        </w:rPr>
       </w:pPr>
       <w:r>
         <w:rPr>
@@ -1828,12 +2023,79 @@
             <w:sz w:val="24"/>
             <w:szCs w:val="24"/>
           </w:rPr>
-          <w:t>https://www.digikey.com/en/products/detail/diotec-semiconductor/Z2SMB100/13155500</w:t>
+          <w:t>https://www.digikey.com/en/products/detail/vishay-general-semiconductor-diodes-division/SML4764A-E3-61/3104257</w:t>
         </w:r>
       </w:hyperlink>
     </w:p>
     <w:p>
       <w:pPr>
+        <w:pStyle w:val="ListParagraph"/>
+        <w:rPr>
+          <w:rStyle w:val="Hyperlink"/>
+          <w:sz w:val="24"/>
+          <w:szCs w:val="24"/>
+        </w:rPr>
+      </w:pPr>
+    </w:p>
+    <w:p>
+      <w:pPr>
+        <w:pStyle w:val="ListParagraph"/>
+        <w:numPr>
+          <w:ilvl w:val="0"/>
+          <w:numId w:val="2"/>
+        </w:numPr>
+        <w:rPr>
+          <w:sz w:val="24"/>
+          <w:szCs w:val="24"/>
+        </w:rPr>
+      </w:pPr>
+      <w:r>
+        <w:rPr>
+          <w:b/>
+          <w:bCs/>
+          <w:sz w:val="24"/>
+          <w:szCs w:val="24"/>
+        </w:rPr>
+        <w:t xml:space="preserve">Connector: </w:t>
+      </w:r>
+      <w:r>
+        <w:rPr>
+          <w:sz w:val="24"/>
+          <w:szCs w:val="24"/>
+        </w:rPr>
+        <w:t>In this project, we will use a two input screw terminal which is capable up to 600V. For both input and output we will use same connector which is Phoenix Contact’s 1714971 model.</w:t>
+      </w:r>
+    </w:p>
+    <w:p>
+      <w:pPr>
+        <w:ind w:left="708" w:firstLine="12"/>
+        <w:rPr>
+          <w:sz w:val="24"/>
+          <w:szCs w:val="24"/>
+        </w:rPr>
+      </w:pPr>
+      <w:r>
+        <w:rPr>
+          <w:b/>
+          <w:bCs/>
+          <w:sz w:val="24"/>
+          <w:szCs w:val="24"/>
+        </w:rPr>
+        <w:t xml:space="preserve">Link:  </w:t>
+      </w:r>
+      <w:hyperlink r:id="rId13" w:history="1">
+        <w:r>
+          <w:rPr>
+            <w:rStyle w:val="Hyperlink"/>
+            <w:sz w:val="24"/>
+            <w:szCs w:val="24"/>
+          </w:rPr>
+          <w:t>https://www.digikey.com/en/products/detail/phoenix-contact/1714971/260639</w:t>
+        </w:r>
+      </w:hyperlink>
+    </w:p>
+    <w:p>
+      <w:pPr>
         <w:ind w:firstLine="708"/>
         <w:jc w:val="both"/>
         <w:rPr>
@@ -1848,6 +2110,16 @@
         </w:rPr>
         <w:t>In this part of the report, we have discussed all of critical components that are critical for our project to work in the desired requirements range. We have selected all of the components by considering minimum and maximum requirements, inputs and outputs. While designing our schematic, there will be some consumables, which are some capacitors, resistors or diodes that the controller or other components are needed as by-pass, noise filtering etc. This components are needed for our project to work correctly, however they are not critical to discuss. The Bill of Materials will be taken from the Altium Designer, and the budget calculation will be done after that part.</w:t>
       </w:r>
+    </w:p>
+    <w:p>
+      <w:pPr>
+        <w:ind w:firstLine="708"/>
+        <w:jc w:val="both"/>
+        <w:rPr>
+          <w:sz w:val="24"/>
+          <w:szCs w:val="24"/>
+        </w:rPr>
+      </w:pPr>
     </w:p>
     <w:sectPr>
       <w:pgSz w:w="11906" w:h="16838"/>
@@ -2520,6 +2792,18 @@
       <w:shd w:val="clear" w:color="auto" w:fill="E1DFDD"/>
     </w:rPr>
   </w:style>
+  <w:style w:type="character" w:styleId="FollowedHyperlink">
+    <w:name w:val="FollowedHyperlink"/>
+    <w:basedOn w:val="DefaultParagraphFont"/>
+    <w:uiPriority w:val="99"/>
+    <w:semiHidden/>
+    <w:unhideWhenUsed/>
+    <w:rsid w:val="00721357"/>
+    <w:rPr>
+      <w:color w:val="954F72" w:themeColor="followedHyperlink"/>
+      <w:u w:val="single"/>
+    </w:rPr>
+  </w:style>
 </w:styles>
 </file>
 

</xml_diff>